<commit_message>
WashLocator helper script and finger guide.
A necessary helper script for marker setup is added.

Also updated the finger solving section in the quickstart guide.
</commit_message>
<xml_diff>
--- a/QSolverQuickstartGuide.docx
+++ b/QSolverQuickstartGuide.docx
@@ -5144,8 +5144,563 @@
     </w:p>
     <w:p>
       <w:r>
-        <w:t>Same as above, but with fingers.</w:t>
-      </w:r>
+        <w:t>The construction of a solver model with fingers is no different than with a standard full body model without fingers: the joints of the fingers are driven by markers. The main differences in how the fingers are constructed is determined by the number of markers and where they are placed.  It’s possible to use markersets with as many as 19 or 20 markers for the fingers and as few as three (the so called “Lobster Claw” has one marker for the thumb, one for the index finger and one for the pinky).  The fewer the markers the more complicated the solver setup if the goal is to drive all the fingers with data.  The easiest setup for finger solving is when there are the full compliment of 19 or 20 markers for the fingers.  This is what is described here first.  Later sections will describe how to leverage the solver to extract more motion from fewer markers.</w:t>
+      </w:r>
+    </w:p>
+    <w:p>
+      <w:r>
+        <w:lastRenderedPageBreak/>
+        <w:t>The first step is to have a markerset with all the markers, like so:</w:t>
+      </w:r>
+    </w:p>
+    <w:p>
+      <w:r>
+        <w:rPr>
+          <w:noProof/>
+        </w:rPr>
+        <w:drawing>
+          <wp:inline distT="0" distB="0" distL="0" distR="0" wp14:anchorId="2850E4CC" wp14:editId="7D03C0F5">
+            <wp:extent cx="3303506" cy="3390900"/>
+            <wp:effectExtent l="0" t="0" r="0" b="0"/>
+            <wp:docPr id="13" name="Picture 13"/>
+            <wp:cNvGraphicFramePr>
+              <a:graphicFrameLocks xmlns:a="http://schemas.openxmlformats.org/drawingml/2006/main" noChangeAspect="1"/>
+            </wp:cNvGraphicFramePr>
+            <a:graphic xmlns:a="http://schemas.openxmlformats.org/drawingml/2006/main">
+              <a:graphicData uri="http://schemas.openxmlformats.org/drawingml/2006/picture">
+                <pic:pic xmlns:pic="http://schemas.openxmlformats.org/drawingml/2006/picture">
+                  <pic:nvPicPr>
+                    <pic:cNvPr id="1" name=""/>
+                    <pic:cNvPicPr/>
+                  </pic:nvPicPr>
+                  <pic:blipFill>
+                    <a:blip r:embed="rId51"/>
+                    <a:stretch>
+                      <a:fillRect/>
+                    </a:stretch>
+                  </pic:blipFill>
+                  <pic:spPr>
+                    <a:xfrm>
+                      <a:off x="0" y="0"/>
+                      <a:ext cx="3327629" cy="3415661"/>
+                    </a:xfrm>
+                    <a:prstGeom prst="rect">
+                      <a:avLst/>
+                    </a:prstGeom>
+                  </pic:spPr>
+                </pic:pic>
+              </a:graphicData>
+            </a:graphic>
+          </wp:inline>
+        </w:drawing>
+      </w:r>
+    </w:p>
+    <w:p>
+      <w:r>
+        <w:t>Above: Front view.</w:t>
+      </w:r>
+    </w:p>
+    <w:p>
+      <w:r>
+        <w:rPr>
+          <w:noProof/>
+        </w:rPr>
+        <w:drawing>
+          <wp:inline distT="0" distB="0" distL="0" distR="0" wp14:anchorId="21DC722F" wp14:editId="33F69521">
+            <wp:extent cx="3311993" cy="2200275"/>
+            <wp:effectExtent l="0" t="0" r="3175" b="0"/>
+            <wp:docPr id="16" name="Picture 16"/>
+            <wp:cNvGraphicFramePr>
+              <a:graphicFrameLocks xmlns:a="http://schemas.openxmlformats.org/drawingml/2006/main" noChangeAspect="1"/>
+            </wp:cNvGraphicFramePr>
+            <a:graphic xmlns:a="http://schemas.openxmlformats.org/drawingml/2006/main">
+              <a:graphicData uri="http://schemas.openxmlformats.org/drawingml/2006/picture">
+                <pic:pic xmlns:pic="http://schemas.openxmlformats.org/drawingml/2006/picture">
+                  <pic:nvPicPr>
+                    <pic:cNvPr id="1" name=""/>
+                    <pic:cNvPicPr/>
+                  </pic:nvPicPr>
+                  <pic:blipFill>
+                    <a:blip r:embed="rId52"/>
+                    <a:stretch>
+                      <a:fillRect/>
+                    </a:stretch>
+                  </pic:blipFill>
+                  <pic:spPr>
+                    <a:xfrm>
+                      <a:off x="0" y="0"/>
+                      <a:ext cx="3328546" cy="2211272"/>
+                    </a:xfrm>
+                    <a:prstGeom prst="rect">
+                      <a:avLst/>
+                    </a:prstGeom>
+                  </pic:spPr>
+                </pic:pic>
+              </a:graphicData>
+            </a:graphic>
+          </wp:inline>
+        </w:drawing>
+      </w:r>
+    </w:p>
+    <w:p>
+      <w:r>
+        <w:t>Above: closeup of the hand markers.</w:t>
+      </w:r>
+    </w:p>
+    <w:p>
+      <w:r>
+        <w:t>This markerset is the animation markerset with 19 markers added for each hand: 4 on each finger, 3 on the thumb.  As with previous examples, an AIM model with a markerset name prefix must be created for this markerset.  In this case it is called “DTN”.</w:t>
+      </w:r>
+    </w:p>
+    <w:p>
+      <w:r>
+        <w:t>The setup process is just like in previous sections.  Like with the Rigid Body Prop you will export the optical data from QTM into an FBX file to extract the T-Pose of the performer.  Then the steps for setup are just like as with a User Defined Avatar.</w:t>
+      </w:r>
+    </w:p>
+    <w:p>
+      <w:r>
+        <w:t>To recap:</w:t>
+      </w:r>
+    </w:p>
+    <w:p>
+      <w:pPr>
+        <w:pStyle w:val="ListParagraph"/>
+        <w:numPr>
+          <w:ilvl w:val="0"/>
+          <w:numId w:val="14"/>
+        </w:numPr>
+      </w:pPr>
+      <w:r>
+        <w:lastRenderedPageBreak/>
+        <w:t>Export the optical data from QTM into an FBX file.</w:t>
+      </w:r>
+    </w:p>
+    <w:p>
+      <w:pPr>
+        <w:pStyle w:val="ListParagraph"/>
+        <w:numPr>
+          <w:ilvl w:val="0"/>
+          <w:numId w:val="14"/>
+        </w:numPr>
+      </w:pPr>
+      <w:r>
+        <w:t>Load your character into Maya.</w:t>
+      </w:r>
+    </w:p>
+    <w:p>
+      <w:pPr>
+        <w:pStyle w:val="ListParagraph"/>
+        <w:numPr>
+          <w:ilvl w:val="0"/>
+          <w:numId w:val="14"/>
+        </w:numPr>
+      </w:pPr>
+      <w:r>
+        <w:t>Import the FBX optical data.</w:t>
+      </w:r>
+    </w:p>
+    <w:p>
+      <w:pPr>
+        <w:pStyle w:val="ListParagraph"/>
+        <w:numPr>
+          <w:ilvl w:val="0"/>
+          <w:numId w:val="14"/>
+        </w:numPr>
+      </w:pPr>
+      <w:r>
+        <w:t>Find the frame of data for the T-Pose, select the markers and use the “WashLocators.mel” script.</w:t>
+      </w:r>
+    </w:p>
+    <w:p>
+      <w:pPr>
+        <w:pStyle w:val="ListParagraph"/>
+        <w:numPr>
+          <w:ilvl w:val="0"/>
+          <w:numId w:val="14"/>
+        </w:numPr>
+      </w:pPr>
+      <w:r>
+        <w:t>Rename the markers, add it to the correct namespace (in this case it will be “DTN”)</w:t>
+      </w:r>
+    </w:p>
+    <w:p>
+      <w:pPr>
+        <w:pStyle w:val="ListParagraph"/>
+        <w:numPr>
+          <w:ilvl w:val="0"/>
+          <w:numId w:val="14"/>
+        </w:numPr>
+      </w:pPr>
+      <w:r>
+        <w:t>Delete the other optical data.</w:t>
+      </w:r>
+    </w:p>
+    <w:p>
+      <w:pPr>
+        <w:pStyle w:val="ListParagraph"/>
+        <w:numPr>
+          <w:ilvl w:val="0"/>
+          <w:numId w:val="14"/>
+        </w:numPr>
+      </w:pPr>
+      <w:r>
+        <w:t>Prepare the character skeleton as  before:</w:t>
+      </w:r>
+    </w:p>
+    <w:p>
+      <w:pPr>
+        <w:pStyle w:val="ListParagraph"/>
+        <w:numPr>
+          <w:ilvl w:val="1"/>
+          <w:numId w:val="14"/>
+        </w:numPr>
+      </w:pPr>
+      <w:r>
+        <w:t>Add the “ModelPose” namespace</w:t>
+      </w:r>
+    </w:p>
+    <w:p>
+      <w:pPr>
+        <w:pStyle w:val="ListParagraph"/>
+        <w:numPr>
+          <w:ilvl w:val="1"/>
+          <w:numId w:val="14"/>
+        </w:numPr>
+      </w:pPr>
+      <w:r>
+        <w:t>Add the DOF attributes</w:t>
+      </w:r>
+    </w:p>
+    <w:p>
+      <w:pPr>
+        <w:pStyle w:val="ListParagraph"/>
+        <w:numPr>
+          <w:ilvl w:val="1"/>
+          <w:numId w:val="14"/>
+        </w:numPr>
+      </w:pPr>
+      <w:r>
+        <w:t>Fit the skeleton/character to the T-Pose</w:t>
+      </w:r>
+    </w:p>
+    <w:p>
+      <w:pPr>
+        <w:pStyle w:val="ListParagraph"/>
+        <w:numPr>
+          <w:ilvl w:val="1"/>
+          <w:numId w:val="14"/>
+        </w:numPr>
+      </w:pPr>
+      <w:r>
+        <w:t>Attach markers and set the weights.</w:t>
+      </w:r>
+    </w:p>
+    <w:p>
+      <w:r>
+        <w:t>At this point you have set up the body of the avatar for solving just like as in the User Defined Avatar section.</w:t>
+      </w:r>
+    </w:p>
+    <w:p>
+      <w:r>
+        <w:rPr>
+          <w:noProof/>
+        </w:rPr>
+        <w:drawing>
+          <wp:inline distT="0" distB="0" distL="0" distR="0" wp14:anchorId="7E591F43" wp14:editId="358841F1">
+            <wp:extent cx="3151507" cy="3162300"/>
+            <wp:effectExtent l="0" t="0" r="0" b="0"/>
+            <wp:docPr id="17" name="Picture 17"/>
+            <wp:cNvGraphicFramePr>
+              <a:graphicFrameLocks xmlns:a="http://schemas.openxmlformats.org/drawingml/2006/main" noChangeAspect="1"/>
+            </wp:cNvGraphicFramePr>
+            <a:graphic xmlns:a="http://schemas.openxmlformats.org/drawingml/2006/main">
+              <a:graphicData uri="http://schemas.openxmlformats.org/drawingml/2006/picture">
+                <pic:pic xmlns:pic="http://schemas.openxmlformats.org/drawingml/2006/picture">
+                  <pic:nvPicPr>
+                    <pic:cNvPr id="1" name=""/>
+                    <pic:cNvPicPr/>
+                  </pic:nvPicPr>
+                  <pic:blipFill>
+                    <a:blip r:embed="rId53"/>
+                    <a:stretch>
+                      <a:fillRect/>
+                    </a:stretch>
+                  </pic:blipFill>
+                  <pic:spPr>
+                    <a:xfrm>
+                      <a:off x="0" y="0"/>
+                      <a:ext cx="3158828" cy="3169646"/>
+                    </a:xfrm>
+                    <a:prstGeom prst="rect">
+                      <a:avLst/>
+                    </a:prstGeom>
+                  </pic:spPr>
+                </pic:pic>
+              </a:graphicData>
+            </a:graphic>
+          </wp:inline>
+        </w:drawing>
+      </w:r>
+    </w:p>
+    <w:p>
+      <w:r>
+        <w:t>Model Pose front view.</w:t>
+      </w:r>
+    </w:p>
+    <w:p>
+      <w:r>
+        <w:rPr>
+          <w:noProof/>
+        </w:rPr>
+        <w:drawing>
+          <wp:inline distT="0" distB="0" distL="0" distR="0" wp14:anchorId="54C8E63C" wp14:editId="4E21F77A">
+            <wp:extent cx="3209925" cy="1868684"/>
+            <wp:effectExtent l="0" t="0" r="0" b="0"/>
+            <wp:docPr id="28" name="Picture 28"/>
+            <wp:cNvGraphicFramePr>
+              <a:graphicFrameLocks xmlns:a="http://schemas.openxmlformats.org/drawingml/2006/main" noChangeAspect="1"/>
+            </wp:cNvGraphicFramePr>
+            <a:graphic xmlns:a="http://schemas.openxmlformats.org/drawingml/2006/main">
+              <a:graphicData uri="http://schemas.openxmlformats.org/drawingml/2006/picture">
+                <pic:pic xmlns:pic="http://schemas.openxmlformats.org/drawingml/2006/picture">
+                  <pic:nvPicPr>
+                    <pic:cNvPr id="1" name=""/>
+                    <pic:cNvPicPr/>
+                  </pic:nvPicPr>
+                  <pic:blipFill>
+                    <a:blip r:embed="rId54"/>
+                    <a:stretch>
+                      <a:fillRect/>
+                    </a:stretch>
+                  </pic:blipFill>
+                  <pic:spPr>
+                    <a:xfrm>
+                      <a:off x="0" y="0"/>
+                      <a:ext cx="3235233" cy="1883417"/>
+                    </a:xfrm>
+                    <a:prstGeom prst="rect">
+                      <a:avLst/>
+                    </a:prstGeom>
+                  </pic:spPr>
+                </pic:pic>
+              </a:graphicData>
+            </a:graphic>
+          </wp:inline>
+        </w:drawing>
+      </w:r>
+    </w:p>
+    <w:p>
+      <w:r>
+        <w:lastRenderedPageBreak/>
+        <w:t>Closeup of the hand.</w:t>
+      </w:r>
+    </w:p>
+    <w:p>
+      <w:r>
+        <w:t>When aligning the skeleton for finger solving is very important that the fingers are well aligned with the finger markers.  This is often hard because the overall height of the character may not match the overall length of the arms.  In this example you can see that in the front view of the model pose the avatar is a bit short compared to the performer’s markers (there is a noticeable gap between the head and the topmost head marker) . The scale is left this way because if the avatar was scaled up then the arms would be too long.  This is common in character design where virtual characters often have longer arms than is normal, even for characters that are humans.</w:t>
+      </w:r>
+    </w:p>
+    <w:p>
+      <w:r>
+        <w:t xml:space="preserve">In the Closeup of the Hand image you can see that the elbow is flexed a bit more than normal to pull the hand back to a position where the finger markers match well.  </w:t>
+      </w:r>
+    </w:p>
+    <w:p>
+      <w:r>
+        <w:t>The joints of the fingers are setup as follows:</w:t>
+      </w:r>
+    </w:p>
+    <w:p>
+      <w:pPr>
+        <w:pStyle w:val="ListParagraph"/>
+        <w:numPr>
+          <w:ilvl w:val="0"/>
+          <w:numId w:val="15"/>
+        </w:numPr>
+      </w:pPr>
+      <w:r>
+        <w:t>Base joints have 2 degrees of freedom: up/down and left/right.  No twist is allowed.</w:t>
+      </w:r>
+    </w:p>
+    <w:p>
+      <w:pPr>
+        <w:pStyle w:val="ListParagraph"/>
+        <w:numPr>
+          <w:ilvl w:val="0"/>
+          <w:numId w:val="15"/>
+        </w:numPr>
+      </w:pPr>
+      <w:r>
+        <w:t>Finger joints have 1 degree of freedom: up/down.</w:t>
+      </w:r>
+    </w:p>
+    <w:p>
+      <w:pPr>
+        <w:pStyle w:val="ListParagraph"/>
+        <w:numPr>
+          <w:ilvl w:val="0"/>
+          <w:numId w:val="15"/>
+        </w:numPr>
+      </w:pPr>
+      <w:r>
+        <w:t>The joints need to be aligned so that the hinge rotation is on one axis (X, Y, or Z)</w:t>
+      </w:r>
+    </w:p>
+    <w:p>
+      <w:pPr>
+        <w:pStyle w:val="ListParagraph"/>
+        <w:numPr>
+          <w:ilvl w:val="0"/>
+          <w:numId w:val="15"/>
+        </w:numPr>
+      </w:pPr>
+      <w:r>
+        <w:t>The thumb works the same way as the rest of the fingers</w:t>
+      </w:r>
+    </w:p>
+    <w:p>
+      <w:r>
+        <w:rPr>
+          <w:noProof/>
+        </w:rPr>
+        <w:drawing>
+          <wp:inline distT="0" distB="0" distL="0" distR="0" wp14:anchorId="54DC26D9" wp14:editId="078773A5">
+            <wp:extent cx="5943600" cy="2734945"/>
+            <wp:effectExtent l="0" t="0" r="0" b="8255"/>
+            <wp:docPr id="52" name="Picture 52"/>
+            <wp:cNvGraphicFramePr>
+              <a:graphicFrameLocks xmlns:a="http://schemas.openxmlformats.org/drawingml/2006/main" noChangeAspect="1"/>
+            </wp:cNvGraphicFramePr>
+            <a:graphic xmlns:a="http://schemas.openxmlformats.org/drawingml/2006/main">
+              <a:graphicData uri="http://schemas.openxmlformats.org/drawingml/2006/picture">
+                <pic:pic xmlns:pic="http://schemas.openxmlformats.org/drawingml/2006/picture">
+                  <pic:nvPicPr>
+                    <pic:cNvPr id="1" name=""/>
+                    <pic:cNvPicPr/>
+                  </pic:nvPicPr>
+                  <pic:blipFill>
+                    <a:blip r:embed="rId55"/>
+                    <a:stretch>
+                      <a:fillRect/>
+                    </a:stretch>
+                  </pic:blipFill>
+                  <pic:spPr>
+                    <a:xfrm>
+                      <a:off x="0" y="0"/>
+                      <a:ext cx="5943600" cy="2734945"/>
+                    </a:xfrm>
+                    <a:prstGeom prst="rect">
+                      <a:avLst/>
+                    </a:prstGeom>
+                  </pic:spPr>
+                </pic:pic>
+              </a:graphicData>
+            </a:graphic>
+          </wp:inline>
+        </w:drawing>
+      </w:r>
+    </w:p>
+    <w:p>
+      <w:r>
+        <w:t>The base joint rotates on the Y and Z axes.</w:t>
+      </w:r>
+    </w:p>
+    <w:p>
+      <w:r>
+        <w:rPr>
+          <w:noProof/>
+        </w:rPr>
+        <w:lastRenderedPageBreak/>
+        <w:drawing>
+          <wp:inline distT="0" distB="0" distL="0" distR="0" wp14:anchorId="40CB7317" wp14:editId="2EC13072">
+            <wp:extent cx="5943600" cy="2938780"/>
+            <wp:effectExtent l="0" t="0" r="0" b="0"/>
+            <wp:docPr id="54" name="Picture 54"/>
+            <wp:cNvGraphicFramePr>
+              <a:graphicFrameLocks xmlns:a="http://schemas.openxmlformats.org/drawingml/2006/main" noChangeAspect="1"/>
+            </wp:cNvGraphicFramePr>
+            <a:graphic xmlns:a="http://schemas.openxmlformats.org/drawingml/2006/main">
+              <a:graphicData uri="http://schemas.openxmlformats.org/drawingml/2006/picture">
+                <pic:pic xmlns:pic="http://schemas.openxmlformats.org/drawingml/2006/picture">
+                  <pic:nvPicPr>
+                    <pic:cNvPr id="1" name=""/>
+                    <pic:cNvPicPr/>
+                  </pic:nvPicPr>
+                  <pic:blipFill>
+                    <a:blip r:embed="rId56"/>
+                    <a:stretch>
+                      <a:fillRect/>
+                    </a:stretch>
+                  </pic:blipFill>
+                  <pic:spPr>
+                    <a:xfrm>
+                      <a:off x="0" y="0"/>
+                      <a:ext cx="5943600" cy="2938780"/>
+                    </a:xfrm>
+                    <a:prstGeom prst="rect">
+                      <a:avLst/>
+                    </a:prstGeom>
+                  </pic:spPr>
+                </pic:pic>
+              </a:graphicData>
+            </a:graphic>
+          </wp:inline>
+        </w:drawing>
+      </w:r>
+    </w:p>
+    <w:p>
+      <w:r>
+        <w:t>The finger joint rotates on only the Z axis.</w:t>
+      </w:r>
+    </w:p>
+    <w:p>
+      <w:r>
+        <w:rPr>
+          <w:noProof/>
+        </w:rPr>
+        <w:drawing>
+          <wp:inline distT="0" distB="0" distL="0" distR="0" wp14:anchorId="1D899AEF" wp14:editId="59CD9D4C">
+            <wp:extent cx="5943600" cy="2706370"/>
+            <wp:effectExtent l="0" t="0" r="0" b="0"/>
+            <wp:docPr id="55" name="Picture 55"/>
+            <wp:cNvGraphicFramePr>
+              <a:graphicFrameLocks xmlns:a="http://schemas.openxmlformats.org/drawingml/2006/main" noChangeAspect="1"/>
+            </wp:cNvGraphicFramePr>
+            <a:graphic xmlns:a="http://schemas.openxmlformats.org/drawingml/2006/main">
+              <a:graphicData uri="http://schemas.openxmlformats.org/drawingml/2006/picture">
+                <pic:pic xmlns:pic="http://schemas.openxmlformats.org/drawingml/2006/picture">
+                  <pic:nvPicPr>
+                    <pic:cNvPr id="1" name=""/>
+                    <pic:cNvPicPr/>
+                  </pic:nvPicPr>
+                  <pic:blipFill>
+                    <a:blip r:embed="rId57"/>
+                    <a:stretch>
+                      <a:fillRect/>
+                    </a:stretch>
+                  </pic:blipFill>
+                  <pic:spPr>
+                    <a:xfrm>
+                      <a:off x="0" y="0"/>
+                      <a:ext cx="5943600" cy="2706370"/>
+                    </a:xfrm>
+                    <a:prstGeom prst="rect">
+                      <a:avLst/>
+                    </a:prstGeom>
+                  </pic:spPr>
+                </pic:pic>
+              </a:graphicData>
+            </a:graphic>
+          </wp:inline>
+        </w:drawing>
+      </w:r>
+    </w:p>
+    <w:p>
+      <w:r>
+        <w:t>Same goes for the thumb.</w:t>
+      </w:r>
+      <w:bookmarkStart w:id="3" w:name="_GoBack"/>
+      <w:bookmarkEnd w:id="3"/>
     </w:p>
     <w:p>
       <w:pPr>
@@ -5164,7 +5719,7 @@
       </w:r>
     </w:p>
     <w:p>
-      <w:bookmarkStart w:id="3" w:name="_Hlk39171651"/>
+      <w:bookmarkStart w:id="4" w:name="_Hlk39171651"/>
       <w:r>
         <w:t>These scripts support a very specific Maya scene construction.  The export script has been updated to allow for the presence of other scene elements, but there must be a model pose construction that obeys the following:</w:t>
       </w:r>
@@ -5177,8 +5732,8 @@
           <w:numId w:val="2"/>
         </w:numPr>
       </w:pPr>
-      <w:bookmarkStart w:id="4" w:name="_Hlk39171637"/>
-      <w:bookmarkEnd w:id="3"/>
+      <w:bookmarkStart w:id="5" w:name="_Hlk39171637"/>
+      <w:bookmarkEnd w:id="4"/>
       <w:r>
         <w:t>A namespace must exist that matches the QTM markerset name. This must be a child of the root namespace</w:t>
       </w:r>
@@ -5192,7 +5747,6 @@
         </w:numPr>
       </w:pPr>
       <w:r>
-        <w:lastRenderedPageBreak/>
         <w:t xml:space="preserve">A sub-namespace called “ModelPose” must be created. </w:t>
       </w:r>
     </w:p>
@@ -5205,6 +5759,7 @@
         </w:numPr>
       </w:pPr>
       <w:r>
+        <w:lastRenderedPageBreak/>
         <w:t>A group node called “Markers” must be in the namespace.  This node contains all the markers as locators.</w:t>
       </w:r>
     </w:p>
@@ -5388,7 +5943,7 @@
         <w:t>The root of the joints (such as the “Hips” or “Pelvis”) stores the global scale factor used to size the skeleton to the marker cloud.  This value is stashed in the scale value in the XMl.  Likewise, on import, the scale is stored in the joint root with all other joints having their offsets adjusted accordingly.</w:t>
       </w:r>
     </w:p>
-    <w:bookmarkEnd w:id="4"/>
+    <w:bookmarkEnd w:id="5"/>
     <w:p>
       <w:pPr>
         <w:pStyle w:val="Heading2"/>
@@ -5443,7 +5998,6 @@
           <w:b/>
           <w:bCs/>
         </w:rPr>
-        <w:lastRenderedPageBreak/>
         <w:t>Q</w:t>
       </w:r>
       <w:r>
@@ -5461,6 +6015,7 @@
     </w:p>
     <w:p>
       <w:r>
+        <w:lastRenderedPageBreak/>
         <w:t>This script constructs a Maya scene from the given QTM XML solver file (or string).   NOTE!!  This script nukes the current Maya scene, so be sure to save your existing scene before using this script.</w:t>
       </w:r>
     </w:p>
@@ -5766,7 +6321,6 @@
           <w:sz w:val="20"/>
           <w:szCs w:val="20"/>
         </w:rPr>
-        <w:lastRenderedPageBreak/>
         <w:t>reload(AddAttachments)</w:t>
       </w:r>
     </w:p>
@@ -5814,6 +6368,7 @@
         </w:numPr>
       </w:pPr>
       <w:r>
+        <w:lastRenderedPageBreak/>
         <w:t>Add the locators to your current selection (Ctrl select in the outliner, shift select in the 3D scene)</w:t>
       </w:r>
     </w:p>
@@ -6013,7 +6568,6 @@
         </w:rPr>
       </w:pPr>
       <w:r>
-        <w:lastRenderedPageBreak/>
         <w:t>AttachAnimToQAvatar.mel</w:t>
       </w:r>
     </w:p>
@@ -6022,10 +6576,7 @@
         <w:t>A helper script for creating marker attachments to the skeleton.  This specifically binds the Qualisys Animation markerset to the QAvatar skeleton.</w:t>
       </w:r>
     </w:p>
-    <w:p>
-      <w:bookmarkStart w:id="5" w:name="_GoBack"/>
-      <w:bookmarkEnd w:id="5"/>
-    </w:p>
+    <w:p/>
     <w:sectPr>
       <w:pgSz w:w="12240" w:h="15840"/>
       <w:pgMar w:top="1440" w:right="1440" w:bottom="1440" w:left="1440" w:header="720" w:footer="720" w:gutter="0"/>
@@ -6152,6 +6703,119 @@
     </w:lvl>
   </w:abstractNum>
   <w:abstractNum w:abstractNumId="1" w15:restartNumberingAfterBreak="0">
+    <w:nsid w:val="11BC7FF7"/>
+    <w:multiLevelType w:val="hybridMultilevel"/>
+    <w:tmpl w:val="FA10D47A"/>
+    <w:lvl w:ilvl="0" w:tplc="04090001">
+      <w:start w:val="1"/>
+      <w:numFmt w:val="bullet"/>
+      <w:lvlText w:val=""/>
+      <w:lvlJc w:val="left"/>
+      <w:pPr>
+        <w:ind w:left="720" w:hanging="360"/>
+      </w:pPr>
+      <w:rPr>
+        <w:rFonts w:ascii="Symbol" w:hAnsi="Symbol" w:hint="default"/>
+      </w:rPr>
+    </w:lvl>
+    <w:lvl w:ilvl="1" w:tplc="04090003" w:tentative="1">
+      <w:start w:val="1"/>
+      <w:numFmt w:val="bullet"/>
+      <w:lvlText w:val="o"/>
+      <w:lvlJc w:val="left"/>
+      <w:pPr>
+        <w:ind w:left="1440" w:hanging="360"/>
+      </w:pPr>
+      <w:rPr>
+        <w:rFonts w:ascii="Courier New" w:hAnsi="Courier New" w:cs="Courier New" w:hint="default"/>
+      </w:rPr>
+    </w:lvl>
+    <w:lvl w:ilvl="2" w:tplc="04090005" w:tentative="1">
+      <w:start w:val="1"/>
+      <w:numFmt w:val="bullet"/>
+      <w:lvlText w:val=""/>
+      <w:lvlJc w:val="left"/>
+      <w:pPr>
+        <w:ind w:left="2160" w:hanging="360"/>
+      </w:pPr>
+      <w:rPr>
+        <w:rFonts w:ascii="Wingdings" w:hAnsi="Wingdings" w:hint="default"/>
+      </w:rPr>
+    </w:lvl>
+    <w:lvl w:ilvl="3" w:tplc="04090001" w:tentative="1">
+      <w:start w:val="1"/>
+      <w:numFmt w:val="bullet"/>
+      <w:lvlText w:val=""/>
+      <w:lvlJc w:val="left"/>
+      <w:pPr>
+        <w:ind w:left="2880" w:hanging="360"/>
+      </w:pPr>
+      <w:rPr>
+        <w:rFonts w:ascii="Symbol" w:hAnsi="Symbol" w:hint="default"/>
+      </w:rPr>
+    </w:lvl>
+    <w:lvl w:ilvl="4" w:tplc="04090003" w:tentative="1">
+      <w:start w:val="1"/>
+      <w:numFmt w:val="bullet"/>
+      <w:lvlText w:val="o"/>
+      <w:lvlJc w:val="left"/>
+      <w:pPr>
+        <w:ind w:left="3600" w:hanging="360"/>
+      </w:pPr>
+      <w:rPr>
+        <w:rFonts w:ascii="Courier New" w:hAnsi="Courier New" w:cs="Courier New" w:hint="default"/>
+      </w:rPr>
+    </w:lvl>
+    <w:lvl w:ilvl="5" w:tplc="04090005" w:tentative="1">
+      <w:start w:val="1"/>
+      <w:numFmt w:val="bullet"/>
+      <w:lvlText w:val=""/>
+      <w:lvlJc w:val="left"/>
+      <w:pPr>
+        <w:ind w:left="4320" w:hanging="360"/>
+      </w:pPr>
+      <w:rPr>
+        <w:rFonts w:ascii="Wingdings" w:hAnsi="Wingdings" w:hint="default"/>
+      </w:rPr>
+    </w:lvl>
+    <w:lvl w:ilvl="6" w:tplc="04090001" w:tentative="1">
+      <w:start w:val="1"/>
+      <w:numFmt w:val="bullet"/>
+      <w:lvlText w:val=""/>
+      <w:lvlJc w:val="left"/>
+      <w:pPr>
+        <w:ind w:left="5040" w:hanging="360"/>
+      </w:pPr>
+      <w:rPr>
+        <w:rFonts w:ascii="Symbol" w:hAnsi="Symbol" w:hint="default"/>
+      </w:rPr>
+    </w:lvl>
+    <w:lvl w:ilvl="7" w:tplc="04090003" w:tentative="1">
+      <w:start w:val="1"/>
+      <w:numFmt w:val="bullet"/>
+      <w:lvlText w:val="o"/>
+      <w:lvlJc w:val="left"/>
+      <w:pPr>
+        <w:ind w:left="5760" w:hanging="360"/>
+      </w:pPr>
+      <w:rPr>
+        <w:rFonts w:ascii="Courier New" w:hAnsi="Courier New" w:cs="Courier New" w:hint="default"/>
+      </w:rPr>
+    </w:lvl>
+    <w:lvl w:ilvl="8" w:tplc="04090005" w:tentative="1">
+      <w:start w:val="1"/>
+      <w:numFmt w:val="bullet"/>
+      <w:lvlText w:val=""/>
+      <w:lvlJc w:val="left"/>
+      <w:pPr>
+        <w:ind w:left="6480" w:hanging="360"/>
+      </w:pPr>
+      <w:rPr>
+        <w:rFonts w:ascii="Wingdings" w:hAnsi="Wingdings" w:hint="default"/>
+      </w:rPr>
+    </w:lvl>
+  </w:abstractNum>
+  <w:abstractNum w:abstractNumId="2" w15:restartNumberingAfterBreak="0">
     <w:nsid w:val="1AA72DFE"/>
     <w:multiLevelType w:val="hybridMultilevel"/>
     <w:tmpl w:val="4038060A"/>
@@ -6237,7 +6901,7 @@
       </w:pPr>
     </w:lvl>
   </w:abstractNum>
-  <w:abstractNum w:abstractNumId="2" w15:restartNumberingAfterBreak="0">
+  <w:abstractNum w:abstractNumId="3" w15:restartNumberingAfterBreak="0">
     <w:nsid w:val="1CA655C7"/>
     <w:multiLevelType w:val="hybridMultilevel"/>
     <w:tmpl w:val="02D871F8"/>
@@ -6350,7 +7014,93 @@
       </w:rPr>
     </w:lvl>
   </w:abstractNum>
-  <w:abstractNum w:abstractNumId="3" w15:restartNumberingAfterBreak="0">
+  <w:abstractNum w:abstractNumId="4" w15:restartNumberingAfterBreak="0">
+    <w:nsid w:val="1EC10527"/>
+    <w:multiLevelType w:val="hybridMultilevel"/>
+    <w:tmpl w:val="938CC9E0"/>
+    <w:lvl w:ilvl="0" w:tplc="0409000F">
+      <w:start w:val="1"/>
+      <w:numFmt w:val="decimal"/>
+      <w:lvlText w:val="%1."/>
+      <w:lvlJc w:val="left"/>
+      <w:pPr>
+        <w:ind w:left="720" w:hanging="360"/>
+      </w:pPr>
+    </w:lvl>
+    <w:lvl w:ilvl="1" w:tplc="04090019">
+      <w:start w:val="1"/>
+      <w:numFmt w:val="lowerLetter"/>
+      <w:lvlText w:val="%2."/>
+      <w:lvlJc w:val="left"/>
+      <w:pPr>
+        <w:ind w:left="1440" w:hanging="360"/>
+      </w:pPr>
+    </w:lvl>
+    <w:lvl w:ilvl="2" w:tplc="0409001B" w:tentative="1">
+      <w:start w:val="1"/>
+      <w:numFmt w:val="lowerRoman"/>
+      <w:lvlText w:val="%3."/>
+      <w:lvlJc w:val="right"/>
+      <w:pPr>
+        <w:ind w:left="2160" w:hanging="180"/>
+      </w:pPr>
+    </w:lvl>
+    <w:lvl w:ilvl="3" w:tplc="0409000F" w:tentative="1">
+      <w:start w:val="1"/>
+      <w:numFmt w:val="decimal"/>
+      <w:lvlText w:val="%4."/>
+      <w:lvlJc w:val="left"/>
+      <w:pPr>
+        <w:ind w:left="2880" w:hanging="360"/>
+      </w:pPr>
+    </w:lvl>
+    <w:lvl w:ilvl="4" w:tplc="04090019" w:tentative="1">
+      <w:start w:val="1"/>
+      <w:numFmt w:val="lowerLetter"/>
+      <w:lvlText w:val="%5."/>
+      <w:lvlJc w:val="left"/>
+      <w:pPr>
+        <w:ind w:left="3600" w:hanging="360"/>
+      </w:pPr>
+    </w:lvl>
+    <w:lvl w:ilvl="5" w:tplc="0409001B" w:tentative="1">
+      <w:start w:val="1"/>
+      <w:numFmt w:val="lowerRoman"/>
+      <w:lvlText w:val="%6."/>
+      <w:lvlJc w:val="right"/>
+      <w:pPr>
+        <w:ind w:left="4320" w:hanging="180"/>
+      </w:pPr>
+    </w:lvl>
+    <w:lvl w:ilvl="6" w:tplc="0409000F" w:tentative="1">
+      <w:start w:val="1"/>
+      <w:numFmt w:val="decimal"/>
+      <w:lvlText w:val="%7."/>
+      <w:lvlJc w:val="left"/>
+      <w:pPr>
+        <w:ind w:left="5040" w:hanging="360"/>
+      </w:pPr>
+    </w:lvl>
+    <w:lvl w:ilvl="7" w:tplc="04090019" w:tentative="1">
+      <w:start w:val="1"/>
+      <w:numFmt w:val="lowerLetter"/>
+      <w:lvlText w:val="%8."/>
+      <w:lvlJc w:val="left"/>
+      <w:pPr>
+        <w:ind w:left="5760" w:hanging="360"/>
+      </w:pPr>
+    </w:lvl>
+    <w:lvl w:ilvl="8" w:tplc="0409001B" w:tentative="1">
+      <w:start w:val="1"/>
+      <w:numFmt w:val="lowerRoman"/>
+      <w:lvlText w:val="%9."/>
+      <w:lvlJc w:val="right"/>
+      <w:pPr>
+        <w:ind w:left="6480" w:hanging="180"/>
+      </w:pPr>
+    </w:lvl>
+  </w:abstractNum>
+  <w:abstractNum w:abstractNumId="5" w15:restartNumberingAfterBreak="0">
     <w:nsid w:val="1F801612"/>
     <w:multiLevelType w:val="hybridMultilevel"/>
     <w:tmpl w:val="C8B42412"/>
@@ -6463,7 +7213,7 @@
       </w:rPr>
     </w:lvl>
   </w:abstractNum>
-  <w:abstractNum w:abstractNumId="4" w15:restartNumberingAfterBreak="0">
+  <w:abstractNum w:abstractNumId="6" w15:restartNumberingAfterBreak="0">
     <w:nsid w:val="29846BC5"/>
     <w:multiLevelType w:val="hybridMultilevel"/>
     <w:tmpl w:val="659C6BF6"/>
@@ -6549,7 +7299,7 @@
       </w:pPr>
     </w:lvl>
   </w:abstractNum>
-  <w:abstractNum w:abstractNumId="5" w15:restartNumberingAfterBreak="0">
+  <w:abstractNum w:abstractNumId="7" w15:restartNumberingAfterBreak="0">
     <w:nsid w:val="392623B0"/>
     <w:multiLevelType w:val="hybridMultilevel"/>
     <w:tmpl w:val="A8487044"/>
@@ -6662,7 +7412,7 @@
       </w:rPr>
     </w:lvl>
   </w:abstractNum>
-  <w:abstractNum w:abstractNumId="6" w15:restartNumberingAfterBreak="0">
+  <w:abstractNum w:abstractNumId="8" w15:restartNumberingAfterBreak="0">
     <w:nsid w:val="66DA7F28"/>
     <w:multiLevelType w:val="hybridMultilevel"/>
     <w:tmpl w:val="005AB3CE"/>
@@ -6775,7 +7525,7 @@
       </w:rPr>
     </w:lvl>
   </w:abstractNum>
-  <w:abstractNum w:abstractNumId="7" w15:restartNumberingAfterBreak="0">
+  <w:abstractNum w:abstractNumId="9" w15:restartNumberingAfterBreak="0">
     <w:nsid w:val="68FD7793"/>
     <w:multiLevelType w:val="hybridMultilevel"/>
     <w:tmpl w:val="4AC003C2"/>
@@ -6861,7 +7611,7 @@
       </w:pPr>
     </w:lvl>
   </w:abstractNum>
-  <w:abstractNum w:abstractNumId="8" w15:restartNumberingAfterBreak="0">
+  <w:abstractNum w:abstractNumId="10" w15:restartNumberingAfterBreak="0">
     <w:nsid w:val="75BB6233"/>
     <w:multiLevelType w:val="hybridMultilevel"/>
     <w:tmpl w:val="EF9612CC"/>
@@ -6974,7 +7724,7 @@
       </w:rPr>
     </w:lvl>
   </w:abstractNum>
-  <w:abstractNum w:abstractNumId="9" w15:restartNumberingAfterBreak="0">
+  <w:abstractNum w:abstractNumId="11" w15:restartNumberingAfterBreak="0">
     <w:nsid w:val="76600AE9"/>
     <w:multiLevelType w:val="hybridMultilevel"/>
     <w:tmpl w:val="72D02224"/>
@@ -7087,7 +7837,7 @@
       </w:rPr>
     </w:lvl>
   </w:abstractNum>
-  <w:abstractNum w:abstractNumId="10" w15:restartNumberingAfterBreak="0">
+  <w:abstractNum w:abstractNumId="12" w15:restartNumberingAfterBreak="0">
     <w:nsid w:val="78227595"/>
     <w:multiLevelType w:val="hybridMultilevel"/>
     <w:tmpl w:val="3E06E240"/>
@@ -7173,7 +7923,7 @@
       </w:pPr>
     </w:lvl>
   </w:abstractNum>
-  <w:abstractNum w:abstractNumId="11" w15:restartNumberingAfterBreak="0">
+  <w:abstractNum w:abstractNumId="13" w15:restartNumberingAfterBreak="0">
     <w:nsid w:val="7A88795D"/>
     <w:multiLevelType w:val="hybridMultilevel"/>
     <w:tmpl w:val="948A0C74"/>
@@ -7259,7 +8009,7 @@
       </w:pPr>
     </w:lvl>
   </w:abstractNum>
-  <w:abstractNum w:abstractNumId="12" w15:restartNumberingAfterBreak="0">
+  <w:abstractNum w:abstractNumId="14" w15:restartNumberingAfterBreak="0">
     <w:nsid w:val="7EF43AE8"/>
     <w:multiLevelType w:val="hybridMultilevel"/>
     <w:tmpl w:val="21FABBD2"/>
@@ -7373,43 +8123,49 @@
     </w:lvl>
   </w:abstractNum>
   <w:num w:numId="1">
-    <w:abstractNumId w:val="3"/>
+    <w:abstractNumId w:val="5"/>
   </w:num>
   <w:num w:numId="2">
-    <w:abstractNumId w:val="6"/>
+    <w:abstractNumId w:val="8"/>
   </w:num>
   <w:num w:numId="3">
-    <w:abstractNumId w:val="1"/>
+    <w:abstractNumId w:val="2"/>
   </w:num>
   <w:num w:numId="4">
-    <w:abstractNumId w:val="2"/>
+    <w:abstractNumId w:val="3"/>
   </w:num>
   <w:num w:numId="5">
     <w:abstractNumId w:val="0"/>
   </w:num>
   <w:num w:numId="6">
+    <w:abstractNumId w:val="14"/>
+  </w:num>
+  <w:num w:numId="7">
     <w:abstractNumId w:val="12"/>
   </w:num>
-  <w:num w:numId="7">
+  <w:num w:numId="8">
+    <w:abstractNumId w:val="11"/>
+  </w:num>
+  <w:num w:numId="9">
+    <w:abstractNumId w:val="7"/>
+  </w:num>
+  <w:num w:numId="10">
+    <w:abstractNumId w:val="9"/>
+  </w:num>
+  <w:num w:numId="11">
+    <w:abstractNumId w:val="6"/>
+  </w:num>
+  <w:num w:numId="12">
+    <w:abstractNumId w:val="13"/>
+  </w:num>
+  <w:num w:numId="13">
     <w:abstractNumId w:val="10"/>
   </w:num>
-  <w:num w:numId="8">
-    <w:abstractNumId w:val="9"/>
-  </w:num>
-  <w:num w:numId="9">
-    <w:abstractNumId w:val="5"/>
-  </w:num>
-  <w:num w:numId="10">
-    <w:abstractNumId w:val="7"/>
-  </w:num>
-  <w:num w:numId="11">
+  <w:num w:numId="14">
     <w:abstractNumId w:val="4"/>
   </w:num>
-  <w:num w:numId="12">
-    <w:abstractNumId w:val="11"/>
-  </w:num>
-  <w:num w:numId="13">
-    <w:abstractNumId w:val="8"/>
+  <w:num w:numId="15">
+    <w:abstractNumId w:val="1"/>
   </w:num>
 </w:numbering>
 </file>

</xml_diff>